<commit_message>
Aim 5: Updated SigASV plots
removed NA value from sigASVs plots.
</commit_message>
<xml_diff>
--- a/Weekly Agenda/March 18, 2024.docx
+++ b/Weekly Agenda/March 18, 2024.docx
@@ -70,7 +70,33 @@
           <w:szCs w:val="22"/>
           <w14:ligatures w14:val="none"/>
         </w:rPr>
-        <w:t>Effect of PD overshadows the effect of nutrients which is why we don’t see any significant nutrients with the alpha diversity metrics. In healthy patients, nutrients such as beta-carotene and non alcoholic beverages are significant with alpha diversity metrics</w:t>
+        <w:t xml:space="preserve">Effect of PD overshadows the effect of nutrients which is why we don’t see any significant nutrients with the alpha diversity metrics. In healthy patients, nutrients such as beta-carotene and </w:t>
+      </w:r>
+      <w:proofErr w:type="spellStart"/>
+      <w:proofErr w:type="gramStart"/>
+      <w:r>
+        <w:rPr>
+          <w:rFonts w:ascii="Arial" w:eastAsia="Times New Roman" w:hAnsi="Arial" w:cs="Arial"/>
+          <w:color w:val="000000"/>
+          <w:kern w:val="0"/>
+          <w:sz w:val="22"/>
+          <w:szCs w:val="22"/>
+          <w14:ligatures w14:val="none"/>
+        </w:rPr>
+        <w:t>non alcoholic</w:t>
+      </w:r>
+      <w:proofErr w:type="spellEnd"/>
+      <w:proofErr w:type="gramEnd"/>
+      <w:r>
+        <w:rPr>
+          <w:rFonts w:ascii="Arial" w:eastAsia="Times New Roman" w:hAnsi="Arial" w:cs="Arial"/>
+          <w:color w:val="000000"/>
+          <w:kern w:val="0"/>
+          <w:sz w:val="22"/>
+          <w:szCs w:val="22"/>
+          <w14:ligatures w14:val="none"/>
+        </w:rPr>
+        <w:t xml:space="preserve"> beverages are significant with alpha diversity metrics</w:t>
       </w:r>
     </w:p>
     <w:p>
@@ -159,7 +185,31 @@
           <w:szCs w:val="22"/>
           <w14:ligatures w14:val="none"/>
         </w:rPr>
-        <w:t>Code to make abundance plot for specific bacteria (agathobacter)</w:t>
+        <w:t>Code to make abundance plot for specific bacteria (</w:t>
+      </w:r>
+      <w:proofErr w:type="spellStart"/>
+      <w:r>
+        <w:rPr>
+          <w:rFonts w:ascii="Arial" w:eastAsia="Times New Roman" w:hAnsi="Arial" w:cs="Arial"/>
+          <w:color w:val="000000"/>
+          <w:kern w:val="0"/>
+          <w:sz w:val="22"/>
+          <w:szCs w:val="22"/>
+          <w14:ligatures w14:val="none"/>
+        </w:rPr>
+        <w:t>agathobacter</w:t>
+      </w:r>
+      <w:proofErr w:type="spellEnd"/>
+      <w:r>
+        <w:rPr>
+          <w:rFonts w:ascii="Arial" w:eastAsia="Times New Roman" w:hAnsi="Arial" w:cs="Arial"/>
+          <w:color w:val="000000"/>
+          <w:kern w:val="0"/>
+          <w:sz w:val="22"/>
+          <w:szCs w:val="22"/>
+          <w14:ligatures w14:val="none"/>
+        </w:rPr>
+        <w:t>)</w:t>
       </w:r>
     </w:p>
     <w:p>
@@ -188,7 +238,31 @@
           <w:szCs w:val="22"/>
           <w14:ligatures w14:val="none"/>
         </w:rPr>
-        <w:t>Core microbiome for fructose is significant and is composed of two species bacteroidota </w:t>
+        <w:t xml:space="preserve">Core microbiome for fructose is significant and is composed of two species </w:t>
+      </w:r>
+      <w:proofErr w:type="spellStart"/>
+      <w:r>
+        <w:rPr>
+          <w:rFonts w:ascii="Arial" w:eastAsia="Times New Roman" w:hAnsi="Arial" w:cs="Arial"/>
+          <w:color w:val="000000"/>
+          <w:kern w:val="0"/>
+          <w:sz w:val="22"/>
+          <w:szCs w:val="22"/>
+          <w14:ligatures w14:val="none"/>
+        </w:rPr>
+        <w:t>bacteroidota</w:t>
+      </w:r>
+      <w:proofErr w:type="spellEnd"/>
+      <w:r>
+        <w:rPr>
+          <w:rFonts w:ascii="Arial" w:eastAsia="Times New Roman" w:hAnsi="Arial" w:cs="Arial"/>
+          <w:color w:val="000000"/>
+          <w:kern w:val="0"/>
+          <w:sz w:val="22"/>
+          <w:szCs w:val="22"/>
+          <w14:ligatures w14:val="none"/>
+        </w:rPr>
+        <w:t> </w:t>
       </w:r>
     </w:p>
     <w:p>
@@ -217,7 +291,31 @@
           <w:szCs w:val="22"/>
           <w14:ligatures w14:val="none"/>
         </w:rPr>
-        <w:t>Fructose has an unique effect on changing the core microbiome in PD individuals compared to healthy participants </w:t>
+        <w:t xml:space="preserve">Fructose has </w:t>
+      </w:r>
+      <w:proofErr w:type="gramStart"/>
+      <w:r>
+        <w:rPr>
+          <w:rFonts w:ascii="Arial" w:eastAsia="Times New Roman" w:hAnsi="Arial" w:cs="Arial"/>
+          <w:color w:val="000000"/>
+          <w:kern w:val="0"/>
+          <w:sz w:val="22"/>
+          <w:szCs w:val="22"/>
+          <w14:ligatures w14:val="none"/>
+        </w:rPr>
+        <w:t>an</w:t>
+      </w:r>
+      <w:proofErr w:type="gramEnd"/>
+      <w:r>
+        <w:rPr>
+          <w:rFonts w:ascii="Arial" w:eastAsia="Times New Roman" w:hAnsi="Arial" w:cs="Arial"/>
+          <w:color w:val="000000"/>
+          <w:kern w:val="0"/>
+          <w:sz w:val="22"/>
+          <w:szCs w:val="22"/>
+          <w14:ligatures w14:val="none"/>
+        </w:rPr>
+        <w:t xml:space="preserve"> unique effect on changing the core microbiome in PD individuals compared to healthy participants </w:t>
       </w:r>
     </w:p>
     <w:p>
@@ -248,7 +346,18 @@
           <w:szCs w:val="22"/>
           <w14:ligatures w14:val="none"/>
         </w:rPr>
-        <w:t>Aim 4</w:t>
+        <w:t xml:space="preserve">Aim </w:t>
+      </w:r>
+      <w:r>
+        <w:rPr>
+          <w:rFonts w:ascii="Arial" w:eastAsia="Times New Roman" w:hAnsi="Arial" w:cs="Arial"/>
+          <w:color w:val="000000"/>
+          <w:kern w:val="0"/>
+          <w:sz w:val="22"/>
+          <w:szCs w:val="22"/>
+          <w14:ligatures w14:val="none"/>
+        </w:rPr>
+        <w:t>5</w:t>
       </w:r>
     </w:p>
     <w:p>
@@ -297,16 +406,29 @@
           <w14:ligatures w14:val="none"/>
         </w:rPr>
       </w:pPr>
-      <w:r>
-        <w:rPr>
-          <w:rFonts w:ascii="Arial" w:eastAsia="Times New Roman" w:hAnsi="Arial" w:cs="Arial"/>
-          <w:color w:val="000000"/>
-          <w:kern w:val="0"/>
-          <w:sz w:val="22"/>
-          <w:szCs w:val="22"/>
-          <w14:ligatures w14:val="none"/>
-        </w:rPr>
-        <w:t>Prevotella is downregulated in people who drink coffee in PD </w:t>
+      <w:proofErr w:type="spellStart"/>
+      <w:r>
+        <w:rPr>
+          <w:rFonts w:ascii="Arial" w:eastAsia="Times New Roman" w:hAnsi="Arial" w:cs="Arial"/>
+          <w:color w:val="000000"/>
+          <w:kern w:val="0"/>
+          <w:sz w:val="22"/>
+          <w:szCs w:val="22"/>
+          <w14:ligatures w14:val="none"/>
+        </w:rPr>
+        <w:t>Prevotella</w:t>
+      </w:r>
+      <w:proofErr w:type="spellEnd"/>
+      <w:r>
+        <w:rPr>
+          <w:rFonts w:ascii="Arial" w:eastAsia="Times New Roman" w:hAnsi="Arial" w:cs="Arial"/>
+          <w:color w:val="000000"/>
+          <w:kern w:val="0"/>
+          <w:sz w:val="22"/>
+          <w:szCs w:val="22"/>
+          <w14:ligatures w14:val="none"/>
+        </w:rPr>
+        <w:t xml:space="preserve"> is downregulated in people who drink coffee in PD </w:t>
       </w:r>
     </w:p>
     <w:p>
@@ -471,16 +593,101 @@
           <w14:ligatures w14:val="none"/>
         </w:rPr>
       </w:pPr>
-      <w:r>
-        <w:rPr>
-          <w:rFonts w:ascii="Arial" w:eastAsia="Times New Roman" w:hAnsi="Arial" w:cs="Arial"/>
-          <w:color w:val="000000"/>
-          <w:kern w:val="0"/>
-          <w:sz w:val="22"/>
-          <w:szCs w:val="22"/>
-          <w14:ligatures w14:val="none"/>
-        </w:rPr>
-        <w:t>ALso see prevotella, clostridia, alistepes, anaeroplasma upregulation</w:t>
+      <w:proofErr w:type="spellStart"/>
+      <w:r>
+        <w:rPr>
+          <w:rFonts w:ascii="Arial" w:eastAsia="Times New Roman" w:hAnsi="Arial" w:cs="Arial"/>
+          <w:color w:val="000000"/>
+          <w:kern w:val="0"/>
+          <w:sz w:val="22"/>
+          <w:szCs w:val="22"/>
+          <w14:ligatures w14:val="none"/>
+        </w:rPr>
+        <w:t>ALso</w:t>
+      </w:r>
+      <w:proofErr w:type="spellEnd"/>
+      <w:r>
+        <w:rPr>
+          <w:rFonts w:ascii="Arial" w:eastAsia="Times New Roman" w:hAnsi="Arial" w:cs="Arial"/>
+          <w:color w:val="000000"/>
+          <w:kern w:val="0"/>
+          <w:sz w:val="22"/>
+          <w:szCs w:val="22"/>
+          <w14:ligatures w14:val="none"/>
+        </w:rPr>
+        <w:t xml:space="preserve"> see </w:t>
+      </w:r>
+      <w:proofErr w:type="spellStart"/>
+      <w:r>
+        <w:rPr>
+          <w:rFonts w:ascii="Arial" w:eastAsia="Times New Roman" w:hAnsi="Arial" w:cs="Arial"/>
+          <w:color w:val="000000"/>
+          <w:kern w:val="0"/>
+          <w:sz w:val="22"/>
+          <w:szCs w:val="22"/>
+          <w14:ligatures w14:val="none"/>
+        </w:rPr>
+        <w:t>prevotella</w:t>
+      </w:r>
+      <w:proofErr w:type="spellEnd"/>
+      <w:r>
+        <w:rPr>
+          <w:rFonts w:ascii="Arial" w:eastAsia="Times New Roman" w:hAnsi="Arial" w:cs="Arial"/>
+          <w:color w:val="000000"/>
+          <w:kern w:val="0"/>
+          <w:sz w:val="22"/>
+          <w:szCs w:val="22"/>
+          <w14:ligatures w14:val="none"/>
+        </w:rPr>
+        <w:t xml:space="preserve">, clostridia, </w:t>
+      </w:r>
+      <w:proofErr w:type="spellStart"/>
+      <w:r>
+        <w:rPr>
+          <w:rFonts w:ascii="Arial" w:eastAsia="Times New Roman" w:hAnsi="Arial" w:cs="Arial"/>
+          <w:color w:val="000000"/>
+          <w:kern w:val="0"/>
+          <w:sz w:val="22"/>
+          <w:szCs w:val="22"/>
+          <w14:ligatures w14:val="none"/>
+        </w:rPr>
+        <w:t>alistepes</w:t>
+      </w:r>
+      <w:proofErr w:type="spellEnd"/>
+      <w:r>
+        <w:rPr>
+          <w:rFonts w:ascii="Arial" w:eastAsia="Times New Roman" w:hAnsi="Arial" w:cs="Arial"/>
+          <w:color w:val="000000"/>
+          <w:kern w:val="0"/>
+          <w:sz w:val="22"/>
+          <w:szCs w:val="22"/>
+          <w14:ligatures w14:val="none"/>
+        </w:rPr>
+        <w:t xml:space="preserve">, </w:t>
+      </w:r>
+      <w:proofErr w:type="spellStart"/>
+      <w:r>
+        <w:rPr>
+          <w:rFonts w:ascii="Arial" w:eastAsia="Times New Roman" w:hAnsi="Arial" w:cs="Arial"/>
+          <w:color w:val="000000"/>
+          <w:kern w:val="0"/>
+          <w:sz w:val="22"/>
+          <w:szCs w:val="22"/>
+          <w14:ligatures w14:val="none"/>
+        </w:rPr>
+        <w:t>anaeroplasma</w:t>
+      </w:r>
+      <w:proofErr w:type="spellEnd"/>
+      <w:r>
+        <w:rPr>
+          <w:rFonts w:ascii="Arial" w:eastAsia="Times New Roman" w:hAnsi="Arial" w:cs="Arial"/>
+          <w:color w:val="000000"/>
+          <w:kern w:val="0"/>
+          <w:sz w:val="22"/>
+          <w:szCs w:val="22"/>
+          <w14:ligatures w14:val="none"/>
+        </w:rPr>
+        <w:t xml:space="preserve"> upregulation</w:t>
       </w:r>
     </w:p>
     <w:p>
@@ -500,16 +707,29 @@
           <w14:ligatures w14:val="none"/>
         </w:rPr>
       </w:pPr>
-      <w:r>
-        <w:rPr>
-          <w:rFonts w:ascii="Arial" w:eastAsia="Times New Roman" w:hAnsi="Arial" w:cs="Arial"/>
-          <w:color w:val="000000"/>
-          <w:kern w:val="0"/>
-          <w:sz w:val="22"/>
-          <w:szCs w:val="22"/>
-          <w14:ligatures w14:val="none"/>
-        </w:rPr>
-        <w:t>Prevotella showed both up/down regulation</w:t>
+      <w:proofErr w:type="spellStart"/>
+      <w:r>
+        <w:rPr>
+          <w:rFonts w:ascii="Arial" w:eastAsia="Times New Roman" w:hAnsi="Arial" w:cs="Arial"/>
+          <w:color w:val="000000"/>
+          <w:kern w:val="0"/>
+          <w:sz w:val="22"/>
+          <w:szCs w:val="22"/>
+          <w14:ligatures w14:val="none"/>
+        </w:rPr>
+        <w:t>Prevotella</w:t>
+      </w:r>
+      <w:proofErr w:type="spellEnd"/>
+      <w:r>
+        <w:rPr>
+          <w:rFonts w:ascii="Arial" w:eastAsia="Times New Roman" w:hAnsi="Arial" w:cs="Arial"/>
+          <w:color w:val="000000"/>
+          <w:kern w:val="0"/>
+          <w:sz w:val="22"/>
+          <w:szCs w:val="22"/>
+          <w14:ligatures w14:val="none"/>
+        </w:rPr>
+        <w:t xml:space="preserve"> showed both up/down regulation</w:t>
       </w:r>
     </w:p>
     <w:p>
@@ -538,7 +758,79 @@
           <w:szCs w:val="22"/>
           <w14:ligatures w14:val="none"/>
         </w:rPr>
-        <w:t>Downregulation of bacteroides, akkermansia, ruminococcus </w:t>
+        <w:t xml:space="preserve">Downregulation of </w:t>
+      </w:r>
+      <w:proofErr w:type="spellStart"/>
+      <w:r>
+        <w:rPr>
+          <w:rFonts w:ascii="Arial" w:eastAsia="Times New Roman" w:hAnsi="Arial" w:cs="Arial"/>
+          <w:color w:val="000000"/>
+          <w:kern w:val="0"/>
+          <w:sz w:val="22"/>
+          <w:szCs w:val="22"/>
+          <w14:ligatures w14:val="none"/>
+        </w:rPr>
+        <w:t>bacteroides</w:t>
+      </w:r>
+      <w:proofErr w:type="spellEnd"/>
+      <w:r>
+        <w:rPr>
+          <w:rFonts w:ascii="Arial" w:eastAsia="Times New Roman" w:hAnsi="Arial" w:cs="Arial"/>
+          <w:color w:val="000000"/>
+          <w:kern w:val="0"/>
+          <w:sz w:val="22"/>
+          <w:szCs w:val="22"/>
+          <w14:ligatures w14:val="none"/>
+        </w:rPr>
+        <w:t xml:space="preserve">, </w:t>
+      </w:r>
+      <w:proofErr w:type="spellStart"/>
+      <w:r>
+        <w:rPr>
+          <w:rFonts w:ascii="Arial" w:eastAsia="Times New Roman" w:hAnsi="Arial" w:cs="Arial"/>
+          <w:color w:val="000000"/>
+          <w:kern w:val="0"/>
+          <w:sz w:val="22"/>
+          <w:szCs w:val="22"/>
+          <w14:ligatures w14:val="none"/>
+        </w:rPr>
+        <w:t>akkermansia</w:t>
+      </w:r>
+      <w:proofErr w:type="spellEnd"/>
+      <w:r>
+        <w:rPr>
+          <w:rFonts w:ascii="Arial" w:eastAsia="Times New Roman" w:hAnsi="Arial" w:cs="Arial"/>
+          <w:color w:val="000000"/>
+          <w:kern w:val="0"/>
+          <w:sz w:val="22"/>
+          <w:szCs w:val="22"/>
+          <w14:ligatures w14:val="none"/>
+        </w:rPr>
+        <w:t xml:space="preserve">, </w:t>
+      </w:r>
+      <w:proofErr w:type="spellStart"/>
+      <w:r>
+        <w:rPr>
+          <w:rFonts w:ascii="Arial" w:eastAsia="Times New Roman" w:hAnsi="Arial" w:cs="Arial"/>
+          <w:color w:val="000000"/>
+          <w:kern w:val="0"/>
+          <w:sz w:val="22"/>
+          <w:szCs w:val="22"/>
+          <w14:ligatures w14:val="none"/>
+        </w:rPr>
+        <w:t>ruminococcus</w:t>
+      </w:r>
+      <w:proofErr w:type="spellEnd"/>
+      <w:r>
+        <w:rPr>
+          <w:rFonts w:ascii="Arial" w:eastAsia="Times New Roman" w:hAnsi="Arial" w:cs="Arial"/>
+          <w:color w:val="000000"/>
+          <w:kern w:val="0"/>
+          <w:sz w:val="22"/>
+          <w:szCs w:val="22"/>
+          <w14:ligatures w14:val="none"/>
+        </w:rPr>
+        <w:t> </w:t>
       </w:r>
     </w:p>
     <w:p>
@@ -567,8 +859,21 @@
           <w:szCs w:val="22"/>
           <w14:ligatures w14:val="none"/>
         </w:rPr>
-        <w:t>PD has inverse relationship with fructose and prevotella</w:t>
-      </w:r>
+        <w:t xml:space="preserve">PD has inverse relationship with fructose and </w:t>
+      </w:r>
+      <w:proofErr w:type="spellStart"/>
+      <w:r>
+        <w:rPr>
+          <w:rFonts w:ascii="Arial" w:eastAsia="Times New Roman" w:hAnsi="Arial" w:cs="Arial"/>
+          <w:color w:val="000000"/>
+          <w:kern w:val="0"/>
+          <w:sz w:val="22"/>
+          <w:szCs w:val="22"/>
+          <w14:ligatures w14:val="none"/>
+        </w:rPr>
+        <w:t>prevotella</w:t>
+      </w:r>
+      <w:proofErr w:type="spellEnd"/>
     </w:p>
     <w:p>
       <w:pPr>
@@ -587,16 +892,29 @@
           <w14:ligatures w14:val="none"/>
         </w:rPr>
       </w:pPr>
-      <w:r>
-        <w:rPr>
-          <w:rFonts w:ascii="Arial" w:eastAsia="Times New Roman" w:hAnsi="Arial" w:cs="Arial"/>
-          <w:color w:val="000000"/>
-          <w:kern w:val="0"/>
-          <w:sz w:val="22"/>
-          <w:szCs w:val="22"/>
-          <w14:ligatures w14:val="none"/>
-        </w:rPr>
-        <w:t>Prevotella might be key bacteria that is associated with PD and fructose intake </w:t>
+      <w:proofErr w:type="spellStart"/>
+      <w:r>
+        <w:rPr>
+          <w:rFonts w:ascii="Arial" w:eastAsia="Times New Roman" w:hAnsi="Arial" w:cs="Arial"/>
+          <w:color w:val="000000"/>
+          <w:kern w:val="0"/>
+          <w:sz w:val="22"/>
+          <w:szCs w:val="22"/>
+          <w14:ligatures w14:val="none"/>
+        </w:rPr>
+        <w:t>Prevotella</w:t>
+      </w:r>
+      <w:proofErr w:type="spellEnd"/>
+      <w:r>
+        <w:rPr>
+          <w:rFonts w:ascii="Arial" w:eastAsia="Times New Roman" w:hAnsi="Arial" w:cs="Arial"/>
+          <w:color w:val="000000"/>
+          <w:kern w:val="0"/>
+          <w:sz w:val="22"/>
+          <w:szCs w:val="22"/>
+          <w14:ligatures w14:val="none"/>
+        </w:rPr>
+        <w:t xml:space="preserve"> might be key bacteria that is associated with PD and fructose intake </w:t>
       </w:r>
     </w:p>
     <w:p>
@@ -616,16 +934,53 @@
           <w14:ligatures w14:val="none"/>
         </w:rPr>
       </w:pPr>
-      <w:r>
-        <w:rPr>
-          <w:rFonts w:ascii="Arial" w:eastAsia="Times New Roman" w:hAnsi="Arial" w:cs="Arial"/>
-          <w:color w:val="000000"/>
-          <w:kern w:val="0"/>
-          <w:sz w:val="22"/>
-          <w:szCs w:val="22"/>
-          <w14:ligatures w14:val="none"/>
-        </w:rPr>
-        <w:t>Ruminococcus and akkermansia are associated with fructose in PD but not associated with fructose in control </w:t>
+      <w:proofErr w:type="spellStart"/>
+      <w:r>
+        <w:rPr>
+          <w:rFonts w:ascii="Arial" w:eastAsia="Times New Roman" w:hAnsi="Arial" w:cs="Arial"/>
+          <w:color w:val="000000"/>
+          <w:kern w:val="0"/>
+          <w:sz w:val="22"/>
+          <w:szCs w:val="22"/>
+          <w14:ligatures w14:val="none"/>
+        </w:rPr>
+        <w:t>Ruminococcus</w:t>
+      </w:r>
+      <w:proofErr w:type="spellEnd"/>
+      <w:r>
+        <w:rPr>
+          <w:rFonts w:ascii="Arial" w:eastAsia="Times New Roman" w:hAnsi="Arial" w:cs="Arial"/>
+          <w:color w:val="000000"/>
+          <w:kern w:val="0"/>
+          <w:sz w:val="22"/>
+          <w:szCs w:val="22"/>
+          <w14:ligatures w14:val="none"/>
+        </w:rPr>
+        <w:t xml:space="preserve"> and </w:t>
+      </w:r>
+      <w:proofErr w:type="spellStart"/>
+      <w:r>
+        <w:rPr>
+          <w:rFonts w:ascii="Arial" w:eastAsia="Times New Roman" w:hAnsi="Arial" w:cs="Arial"/>
+          <w:color w:val="000000"/>
+          <w:kern w:val="0"/>
+          <w:sz w:val="22"/>
+          <w:szCs w:val="22"/>
+          <w14:ligatures w14:val="none"/>
+        </w:rPr>
+        <w:t>akkermansia</w:t>
+      </w:r>
+      <w:proofErr w:type="spellEnd"/>
+      <w:r>
+        <w:rPr>
+          <w:rFonts w:ascii="Arial" w:eastAsia="Times New Roman" w:hAnsi="Arial" w:cs="Arial"/>
+          <w:color w:val="000000"/>
+          <w:kern w:val="0"/>
+          <w:sz w:val="22"/>
+          <w:szCs w:val="22"/>
+          <w14:ligatures w14:val="none"/>
+        </w:rPr>
+        <w:t xml:space="preserve"> are associated with fructose in PD but not associated with fructose in control </w:t>
       </w:r>
     </w:p>
     <w:p>
@@ -685,7 +1040,18 @@
           <w:szCs w:val="22"/>
           <w14:ligatures w14:val="none"/>
         </w:rPr>
-        <w:t>Aim 5</w:t>
+        <w:t xml:space="preserve">Aim </w:t>
+      </w:r>
+      <w:r>
+        <w:rPr>
+          <w:rFonts w:ascii="Arial" w:eastAsia="Times New Roman" w:hAnsi="Arial" w:cs="Arial"/>
+          <w:color w:val="000000"/>
+          <w:kern w:val="0"/>
+          <w:sz w:val="22"/>
+          <w:szCs w:val="22"/>
+          <w14:ligatures w14:val="none"/>
+        </w:rPr>
+        <w:t>4</w:t>
       </w:r>
     </w:p>
     <w:p>
@@ -714,7 +1080,31 @@
           <w:szCs w:val="22"/>
           <w14:ligatures w14:val="none"/>
         </w:rPr>
-        <w:t>Genus hungatella found in PD but not in control</w:t>
+        <w:t xml:space="preserve">Genus </w:t>
+      </w:r>
+      <w:proofErr w:type="spellStart"/>
+      <w:r>
+        <w:rPr>
+          <w:rFonts w:ascii="Arial" w:eastAsia="Times New Roman" w:hAnsi="Arial" w:cs="Arial"/>
+          <w:color w:val="000000"/>
+          <w:kern w:val="0"/>
+          <w:sz w:val="22"/>
+          <w:szCs w:val="22"/>
+          <w14:ligatures w14:val="none"/>
+        </w:rPr>
+        <w:t>hungatella</w:t>
+      </w:r>
+      <w:proofErr w:type="spellEnd"/>
+      <w:r>
+        <w:rPr>
+          <w:rFonts w:ascii="Arial" w:eastAsia="Times New Roman" w:hAnsi="Arial" w:cs="Arial"/>
+          <w:color w:val="000000"/>
+          <w:kern w:val="0"/>
+          <w:sz w:val="22"/>
+          <w:szCs w:val="22"/>
+          <w14:ligatures w14:val="none"/>
+        </w:rPr>
+        <w:t xml:space="preserve"> found in PD but not in control</w:t>
       </w:r>
     </w:p>
     <w:p>
@@ -743,7 +1133,31 @@
           <w:szCs w:val="22"/>
           <w14:ligatures w14:val="none"/>
         </w:rPr>
-        <w:t>Genus megasphaera found only in PD low fructose</w:t>
+        <w:t xml:space="preserve">Genus </w:t>
+      </w:r>
+      <w:proofErr w:type="spellStart"/>
+      <w:r>
+        <w:rPr>
+          <w:rFonts w:ascii="Arial" w:eastAsia="Times New Roman" w:hAnsi="Arial" w:cs="Arial"/>
+          <w:color w:val="000000"/>
+          <w:kern w:val="0"/>
+          <w:sz w:val="22"/>
+          <w:szCs w:val="22"/>
+          <w14:ligatures w14:val="none"/>
+        </w:rPr>
+        <w:t>megasphaera</w:t>
+      </w:r>
+      <w:proofErr w:type="spellEnd"/>
+      <w:r>
+        <w:rPr>
+          <w:rFonts w:ascii="Arial" w:eastAsia="Times New Roman" w:hAnsi="Arial" w:cs="Arial"/>
+          <w:color w:val="000000"/>
+          <w:kern w:val="0"/>
+          <w:sz w:val="22"/>
+          <w:szCs w:val="22"/>
+          <w14:ligatures w14:val="none"/>
+        </w:rPr>
+        <w:t xml:space="preserve"> found only in PD low fructose</w:t>
       </w:r>
     </w:p>
     <w:p>
@@ -772,7 +1186,31 @@
           <w:szCs w:val="22"/>
           <w14:ligatures w14:val="none"/>
         </w:rPr>
-        <w:t>Genus solobacterium found only in PD high fructose </w:t>
+        <w:t xml:space="preserve">Genus </w:t>
+      </w:r>
+      <w:proofErr w:type="spellStart"/>
+      <w:r>
+        <w:rPr>
+          <w:rFonts w:ascii="Arial" w:eastAsia="Times New Roman" w:hAnsi="Arial" w:cs="Arial"/>
+          <w:color w:val="000000"/>
+          <w:kern w:val="0"/>
+          <w:sz w:val="22"/>
+          <w:szCs w:val="22"/>
+          <w14:ligatures w14:val="none"/>
+        </w:rPr>
+        <w:t>solobacterium</w:t>
+      </w:r>
+      <w:proofErr w:type="spellEnd"/>
+      <w:r>
+        <w:rPr>
+          <w:rFonts w:ascii="Arial" w:eastAsia="Times New Roman" w:hAnsi="Arial" w:cs="Arial"/>
+          <w:color w:val="000000"/>
+          <w:kern w:val="0"/>
+          <w:sz w:val="22"/>
+          <w:szCs w:val="22"/>
+          <w14:ligatures w14:val="none"/>
+        </w:rPr>
+        <w:t xml:space="preserve"> found only in PD high fructose </w:t>
       </w:r>
     </w:p>
     <w:p>
@@ -801,7 +1239,31 @@
           <w:szCs w:val="22"/>
           <w14:ligatures w14:val="none"/>
         </w:rPr>
-        <w:t>Genus catenibacterium found only in PD low coffee</w:t>
+        <w:t xml:space="preserve">Genus </w:t>
+      </w:r>
+      <w:proofErr w:type="spellStart"/>
+      <w:r>
+        <w:rPr>
+          <w:rFonts w:ascii="Arial" w:eastAsia="Times New Roman" w:hAnsi="Arial" w:cs="Arial"/>
+          <w:color w:val="000000"/>
+          <w:kern w:val="0"/>
+          <w:sz w:val="22"/>
+          <w:szCs w:val="22"/>
+          <w14:ligatures w14:val="none"/>
+        </w:rPr>
+        <w:t>catenibacterium</w:t>
+      </w:r>
+      <w:proofErr w:type="spellEnd"/>
+      <w:r>
+        <w:rPr>
+          <w:rFonts w:ascii="Arial" w:eastAsia="Times New Roman" w:hAnsi="Arial" w:cs="Arial"/>
+          <w:color w:val="000000"/>
+          <w:kern w:val="0"/>
+          <w:sz w:val="22"/>
+          <w:szCs w:val="22"/>
+          <w14:ligatures w14:val="none"/>
+        </w:rPr>
+        <w:t xml:space="preserve"> found only in PD low coffee</w:t>
       </w:r>
     </w:p>
     <w:p>
@@ -830,7 +1292,31 @@
           <w:szCs w:val="22"/>
           <w14:ligatures w14:val="none"/>
         </w:rPr>
-        <w:t>Genus fusobacterium found only in control  low coffee</w:t>
+        <w:t xml:space="preserve">Genus fusobacterium found only in </w:t>
+      </w:r>
+      <w:proofErr w:type="gramStart"/>
+      <w:r>
+        <w:rPr>
+          <w:rFonts w:ascii="Arial" w:eastAsia="Times New Roman" w:hAnsi="Arial" w:cs="Arial"/>
+          <w:color w:val="000000"/>
+          <w:kern w:val="0"/>
+          <w:sz w:val="22"/>
+          <w:szCs w:val="22"/>
+          <w14:ligatures w14:val="none"/>
+        </w:rPr>
+        <w:t>control  low</w:t>
+      </w:r>
+      <w:proofErr w:type="gramEnd"/>
+      <w:r>
+        <w:rPr>
+          <w:rFonts w:ascii="Arial" w:eastAsia="Times New Roman" w:hAnsi="Arial" w:cs="Arial"/>
+          <w:color w:val="000000"/>
+          <w:kern w:val="0"/>
+          <w:sz w:val="22"/>
+          <w:szCs w:val="22"/>
+          <w14:ligatures w14:val="none"/>
+        </w:rPr>
+        <w:t xml:space="preserve"> coffee</w:t>
       </w:r>
     </w:p>
     <w:p>
@@ -859,7 +1345,31 @@
           <w:szCs w:val="22"/>
           <w14:ligatures w14:val="none"/>
         </w:rPr>
-        <w:t xml:space="preserve">Genus butylvibrio not found in only PD high coffee </w:t>
+        <w:t xml:space="preserve">Genus </w:t>
+      </w:r>
+      <w:proofErr w:type="spellStart"/>
+      <w:r>
+        <w:rPr>
+          <w:rFonts w:ascii="Arial" w:eastAsia="Times New Roman" w:hAnsi="Arial" w:cs="Arial"/>
+          <w:color w:val="000000"/>
+          <w:kern w:val="0"/>
+          <w:sz w:val="22"/>
+          <w:szCs w:val="22"/>
+          <w14:ligatures w14:val="none"/>
+        </w:rPr>
+        <w:t>butylvibrio</w:t>
+      </w:r>
+      <w:proofErr w:type="spellEnd"/>
+      <w:r>
+        <w:rPr>
+          <w:rFonts w:ascii="Arial" w:eastAsia="Times New Roman" w:hAnsi="Arial" w:cs="Arial"/>
+          <w:color w:val="000000"/>
+          <w:kern w:val="0"/>
+          <w:sz w:val="22"/>
+          <w:szCs w:val="22"/>
+          <w14:ligatures w14:val="none"/>
+        </w:rPr>
+        <w:t xml:space="preserve"> not found in only PD high coffee </w:t>
       </w:r>
     </w:p>
     <w:p/>

</xml_diff>